<commit_message>
SMC and torque distribution part change. please use this simulink file
</commit_message>
<xml_diff>
--- a/Paper/KSAE_IJAT_Template_통합본.docx
+++ b/Paper/KSAE_IJAT_Template_통합본.docx
@@ -3761,7 +3761,7 @@
                 <v:shape id="_x0000_i1025" type="#_x0000_t75" style="width:190.75pt;height:61.25pt" o:ole="">
                   <v:imagedata r:id="rId10" o:title=""/>
                 </v:shape>
-                <o:OLEObject Type="Embed" ProgID="Equation.DSMT4" ShapeID="_x0000_i1025" DrawAspect="Content" ObjectID="_1786365332" r:id="rId11"/>
+                <o:OLEObject Type="Embed" ProgID="Equation.DSMT4" ShapeID="_x0000_i1025" DrawAspect="Content" ObjectID="_1786391353" r:id="rId11"/>
               </w:object>
             </w:r>
           </w:p>
@@ -3812,7 +3812,7 @@
                 <v:shape id="_x0000_i1026" type="#_x0000_t75" style="width:195.45pt;height:60.3pt" o:ole="">
                   <v:imagedata r:id="rId12" o:title=""/>
                 </v:shape>
-                <o:OLEObject Type="Embed" ProgID="Equation.DSMT4" ShapeID="_x0000_i1026" DrawAspect="Content" ObjectID="_1786365333" r:id="rId13"/>
+                <o:OLEObject Type="Embed" ProgID="Equation.DSMT4" ShapeID="_x0000_i1026" DrawAspect="Content" ObjectID="_1786391354" r:id="rId13"/>
               </w:object>
             </w:r>
           </w:p>
@@ -3857,7 +3857,7 @@
                 <v:shape id="_x0000_i1027" type="#_x0000_t75" style="width:194.05pt;height:94.9pt" o:ole="">
                   <v:imagedata r:id="rId14" o:title=""/>
                 </v:shape>
-                <o:OLEObject Type="Embed" ProgID="Equation.DSMT4" ShapeID="_x0000_i1027" DrawAspect="Content" ObjectID="_1786365334" r:id="rId15"/>
+                <o:OLEObject Type="Embed" ProgID="Equation.DSMT4" ShapeID="_x0000_i1027" DrawAspect="Content" ObjectID="_1786391355" r:id="rId15"/>
               </w:object>
             </w:r>
           </w:p>
@@ -3909,10 +3909,10 @@
           <w:position w:val="-12"/>
         </w:rPr>
         <w:object w:dxaOrig="2780" w:dyaOrig="320" w14:anchorId="4557FBC6">
-          <v:shape id="_x0000_i1101" type="#_x0000_t75" style="width:139.3pt;height:16.35pt" o:ole="">
+          <v:shape id="_x0000_i1028" type="#_x0000_t75" style="width:139.3pt;height:16.35pt" o:ole="">
             <v:imagedata r:id="rId16" o:title=""/>
           </v:shape>
-          <o:OLEObject Type="Embed" ProgID="Equation.DSMT4" ShapeID="_x0000_i1101" DrawAspect="Content" ObjectID="_1786365335" r:id="rId17"/>
+          <o:OLEObject Type="Embed" ProgID="Equation.DSMT4" ShapeID="_x0000_i1028" DrawAspect="Content" ObjectID="_1786391356" r:id="rId17"/>
         </w:object>
       </w:r>
       <w:r>
@@ -4025,7 +4025,7 @@
           <v:shape id="_x0000_i1029" type="#_x0000_t75" style="width:16.35pt;height:16.35pt" o:ole="">
             <v:imagedata r:id="rId18" o:title=""/>
           </v:shape>
-          <o:OLEObject Type="Embed" ProgID="Equation.DSMT4" ShapeID="_x0000_i1029" DrawAspect="Content" ObjectID="_1786365336" r:id="rId19"/>
+          <o:OLEObject Type="Embed" ProgID="Equation.DSMT4" ShapeID="_x0000_i1029" DrawAspect="Content" ObjectID="_1786391357" r:id="rId19"/>
         </w:object>
       </w:r>
       <w:r>
@@ -4048,7 +4048,7 @@
           <v:shape id="_x0000_i1030" type="#_x0000_t75" style="width:16.35pt;height:16.35pt" o:ole="">
             <v:imagedata r:id="rId20" o:title=""/>
           </v:shape>
-          <o:OLEObject Type="Embed" ProgID="Equation.DSMT4" ShapeID="_x0000_i1030" DrawAspect="Content" ObjectID="_1786365337" r:id="rId21"/>
+          <o:OLEObject Type="Embed" ProgID="Equation.DSMT4" ShapeID="_x0000_i1030" DrawAspect="Content" ObjectID="_1786391358" r:id="rId21"/>
         </w:object>
       </w:r>
       <w:r>
@@ -4136,7 +4136,7 @@
           <v:shape id="_x0000_i1031" type="#_x0000_t75" style="width:71.05pt;height:14.95pt" o:ole="">
             <v:imagedata r:id="rId22" o:title=""/>
           </v:shape>
-          <o:OLEObject Type="Embed" ProgID="Equation.DSMT4" ShapeID="_x0000_i1031" DrawAspect="Content" ObjectID="_1786365338" r:id="rId23"/>
+          <o:OLEObject Type="Embed" ProgID="Equation.DSMT4" ShapeID="_x0000_i1031" DrawAspect="Content" ObjectID="_1786391359" r:id="rId23"/>
         </w:object>
       </w:r>
       <w:r>
@@ -4511,7 +4511,7 @@
                 <v:shape id="_x0000_i1033" type="#_x0000_t75" style="width:109.85pt;height:123.45pt" o:ole="">
                   <v:imagedata r:id="rId25" o:title=""/>
                 </v:shape>
-                <o:OLEObject Type="Embed" ProgID="Equation.DSMT4" ShapeID="_x0000_i1033" DrawAspect="Content" ObjectID="_1786365339" r:id="rId26"/>
+                <o:OLEObject Type="Embed" ProgID="Equation.DSMT4" ShapeID="_x0000_i1033" DrawAspect="Content" ObjectID="_1786391360" r:id="rId26"/>
               </w:object>
             </w:r>
           </w:p>
@@ -4581,7 +4581,7 @@
           <v:shape id="_x0000_i1034" type="#_x0000_t75" style="width:33.2pt;height:14.95pt" o:ole="">
             <v:imagedata r:id="rId27" o:title=""/>
           </v:shape>
-          <o:OLEObject Type="Embed" ProgID="Equation.DSMT4" ShapeID="_x0000_i1034" DrawAspect="Content" ObjectID="_1786365340" r:id="rId28"/>
+          <o:OLEObject Type="Embed" ProgID="Equation.DSMT4" ShapeID="_x0000_i1034" DrawAspect="Content" ObjectID="_1786391361" r:id="rId28"/>
         </w:object>
       </w:r>
       <w:r>
@@ -4674,7 +4674,7 @@
           <v:shape id="_x0000_i1035" type="#_x0000_t75" style="width:20.1pt;height:14.95pt" o:ole="">
             <v:imagedata r:id="rId29" o:title=""/>
           </v:shape>
-          <o:OLEObject Type="Embed" ProgID="Equation.DSMT4" ShapeID="_x0000_i1035" DrawAspect="Content" ObjectID="_1786365341" r:id="rId30"/>
+          <o:OLEObject Type="Embed" ProgID="Equation.DSMT4" ShapeID="_x0000_i1035" DrawAspect="Content" ObjectID="_1786391362" r:id="rId30"/>
         </w:object>
       </w:r>
       <w:r>
@@ -4822,7 +4822,7 @@
           <v:shape id="_x0000_i1036" type="#_x0000_t75" style="width:12.15pt;height:14.95pt" o:ole="">
             <v:imagedata r:id="rId31" o:title=""/>
           </v:shape>
-          <o:OLEObject Type="Embed" ProgID="Equation.DSMT4" ShapeID="_x0000_i1036" DrawAspect="Content" ObjectID="_1786365342" r:id="rId32"/>
+          <o:OLEObject Type="Embed" ProgID="Equation.DSMT4" ShapeID="_x0000_i1036" DrawAspect="Content" ObjectID="_1786391363" r:id="rId32"/>
         </w:object>
       </w:r>
       <w:r>
@@ -5290,7 +5290,7 @@
                 <v:shape id="_x0000_i1037" type="#_x0000_t75" style="width:2in;height:108.95pt" o:ole="">
                   <v:imagedata r:id="rId33" o:title=""/>
                 </v:shape>
-                <o:OLEObject Type="Embed" ProgID="Equation.DSMT4" ShapeID="_x0000_i1037" DrawAspect="Content" ObjectID="_1786365343" r:id="rId34"/>
+                <o:OLEObject Type="Embed" ProgID="Equation.DSMT4" ShapeID="_x0000_i1037" DrawAspect="Content" ObjectID="_1786391364" r:id="rId34"/>
               </w:object>
             </w:r>
           </w:p>
@@ -5363,7 +5363,7 @@
           <v:shape id="_x0000_i1038" type="#_x0000_t75" style="width:71.05pt;height:16.35pt" o:ole="">
             <v:imagedata r:id="rId35" o:title=""/>
           </v:shape>
-          <o:OLEObject Type="Embed" ProgID="Equation.DSMT4" ShapeID="_x0000_i1038" DrawAspect="Content" ObjectID="_1786365344" r:id="rId36"/>
+          <o:OLEObject Type="Embed" ProgID="Equation.DSMT4" ShapeID="_x0000_i1038" DrawAspect="Content" ObjectID="_1786391365" r:id="rId36"/>
         </w:object>
       </w:r>
       <w:r>
@@ -5726,7 +5726,7 @@
                 <v:shape id="_x0000_i1039" type="#_x0000_t75" style="width:125.3pt;height:81.8pt" o:ole="">
                   <v:imagedata r:id="rId37" o:title=""/>
                 </v:shape>
-                <o:OLEObject Type="Embed" ProgID="Equation.DSMT4" ShapeID="_x0000_i1039" DrawAspect="Content" ObjectID="_1786365345" r:id="rId38"/>
+                <o:OLEObject Type="Embed" ProgID="Equation.DSMT4" ShapeID="_x0000_i1039" DrawAspect="Content" ObjectID="_1786391366" r:id="rId38"/>
               </w:object>
             </w:r>
           </w:p>
@@ -5793,7 +5793,7 @@
           <v:shape id="_x0000_i1040" type="#_x0000_t75" style="width:18.25pt;height:16.35pt" o:ole="">
             <v:imagedata r:id="rId39" o:title=""/>
           </v:shape>
-          <o:OLEObject Type="Embed" ProgID="Equation.DSMT4" ShapeID="_x0000_i1040" DrawAspect="Content" ObjectID="_1786365346" r:id="rId40"/>
+          <o:OLEObject Type="Embed" ProgID="Equation.DSMT4" ShapeID="_x0000_i1040" DrawAspect="Content" ObjectID="_1786391367" r:id="rId40"/>
         </w:object>
       </w:r>
       <w:r>
@@ -5824,7 +5824,7 @@
           <v:shape id="_x0000_i1041" type="#_x0000_t75" style="width:10.75pt;height:12.15pt" o:ole="">
             <v:imagedata r:id="rId41" o:title=""/>
           </v:shape>
-          <o:OLEObject Type="Embed" ProgID="Equation.DSMT4" ShapeID="_x0000_i1041" DrawAspect="Content" ObjectID="_1786365347" r:id="rId42"/>
+          <o:OLEObject Type="Embed" ProgID="Equation.DSMT4" ShapeID="_x0000_i1041" DrawAspect="Content" ObjectID="_1786391368" r:id="rId42"/>
         </w:object>
       </w:r>
       <w:r>
@@ -5942,7 +5942,7 @@
                 <v:shape id="_x0000_i1042" type="#_x0000_t75" style="width:86.95pt;height:29pt" o:ole="">
                   <v:imagedata r:id="rId43" o:title=""/>
                 </v:shape>
-                <o:OLEObject Type="Embed" ProgID="Equation.DSMT4" ShapeID="_x0000_i1042" DrawAspect="Content" ObjectID="_1786365348" r:id="rId44"/>
+                <o:OLEObject Type="Embed" ProgID="Equation.DSMT4" ShapeID="_x0000_i1042" DrawAspect="Content" ObjectID="_1786391369" r:id="rId44"/>
               </w:object>
             </w:r>
           </w:p>
@@ -6012,7 +6012,7 @@
           <v:shape id="_x0000_i1043" type="#_x0000_t75" style="width:10.75pt;height:9.8pt" o:ole="">
             <v:imagedata r:id="rId45" o:title=""/>
           </v:shape>
-          <o:OLEObject Type="Embed" ProgID="Equation.DSMT4" ShapeID="_x0000_i1043" DrawAspect="Content" ObjectID="_1786365349" r:id="rId46"/>
+          <o:OLEObject Type="Embed" ProgID="Equation.DSMT4" ShapeID="_x0000_i1043" DrawAspect="Content" ObjectID="_1786391370" r:id="rId46"/>
         </w:object>
       </w:r>
       <w:r>
@@ -6740,7 +6740,7 @@
                 <v:shape id="_x0000_i1044" type="#_x0000_t75" style="width:100.05pt;height:127.15pt" o:ole="">
                   <v:imagedata r:id="rId47" o:title=""/>
                 </v:shape>
-                <o:OLEObject Type="Embed" ProgID="Equation.DSMT4" ShapeID="_x0000_i1044" DrawAspect="Content" ObjectID="_1786365350" r:id="rId48"/>
+                <o:OLEObject Type="Embed" ProgID="Equation.DSMT4" ShapeID="_x0000_i1044" DrawAspect="Content" ObjectID="_1786391371" r:id="rId48"/>
               </w:object>
             </w:r>
           </w:p>
@@ -6797,7 +6797,7 @@
                 <v:shape id="_x0000_i1045" type="#_x0000_t75" style="width:101.9pt;height:25.7pt" o:ole="">
                   <v:imagedata r:id="rId49" o:title=""/>
                 </v:shape>
-                <o:OLEObject Type="Embed" ProgID="Equation.DSMT4" ShapeID="_x0000_i1045" DrawAspect="Content" ObjectID="_1786365351" r:id="rId50"/>
+                <o:OLEObject Type="Embed" ProgID="Equation.DSMT4" ShapeID="_x0000_i1045" DrawAspect="Content" ObjectID="_1786391372" r:id="rId50"/>
               </w:object>
             </w:r>
           </w:p>
@@ -6861,7 +6861,7 @@
           <v:shape id="_x0000_i1046" type="#_x0000_t75" style="width:17.3pt;height:18.25pt" o:ole="">
             <v:imagedata r:id="rId51" o:title=""/>
           </v:shape>
-          <o:OLEObject Type="Embed" ProgID="Equation.DSMT4" ShapeID="_x0000_i1046" DrawAspect="Content" ObjectID="_1786365352" r:id="rId52"/>
+          <o:OLEObject Type="Embed" ProgID="Equation.DSMT4" ShapeID="_x0000_i1046" DrawAspect="Content" ObjectID="_1786391373" r:id="rId52"/>
         </w:object>
       </w:r>
       <w:r>
@@ -6878,7 +6878,7 @@
           <v:shape id="_x0000_i1047" type="#_x0000_t75" style="width:19.15pt;height:16.35pt" o:ole="">
             <v:imagedata r:id="rId53" o:title=""/>
           </v:shape>
-          <o:OLEObject Type="Embed" ProgID="Equation.DSMT4" ShapeID="_x0000_i1047" DrawAspect="Content" ObjectID="_1786365353" r:id="rId54"/>
+          <o:OLEObject Type="Embed" ProgID="Equation.DSMT4" ShapeID="_x0000_i1047" DrawAspect="Content" ObjectID="_1786391374" r:id="rId54"/>
         </w:object>
       </w:r>
       <w:r>
@@ -6895,7 +6895,7 @@
           <v:shape id="_x0000_i1048" type="#_x0000_t75" style="width:19.15pt;height:16.35pt" o:ole="">
             <v:imagedata r:id="rId55" o:title=""/>
           </v:shape>
-          <o:OLEObject Type="Embed" ProgID="Equation.DSMT4" ShapeID="_x0000_i1048" DrawAspect="Content" ObjectID="_1786365354" r:id="rId56"/>
+          <o:OLEObject Type="Embed" ProgID="Equation.DSMT4" ShapeID="_x0000_i1048" DrawAspect="Content" ObjectID="_1786391375" r:id="rId56"/>
         </w:object>
       </w:r>
       <w:r>
@@ -7096,7 +7096,7 @@
           <v:shape id="_x0000_i1049" type="#_x0000_t75" style="width:24.8pt;height:14.95pt" o:ole="">
             <v:imagedata r:id="rId57" o:title=""/>
           </v:shape>
-          <o:OLEObject Type="Embed" ProgID="Equation.DSMT4" ShapeID="_x0000_i1049" DrawAspect="Content" ObjectID="_1786365355" r:id="rId58"/>
+          <o:OLEObject Type="Embed" ProgID="Equation.DSMT4" ShapeID="_x0000_i1049" DrawAspect="Content" ObjectID="_1786391376" r:id="rId58"/>
         </w:object>
       </w:r>
       <w:r>
@@ -7298,7 +7298,7 @@
                 <v:shape id="_x0000_i1050" type="#_x0000_t75" style="width:104.25pt;height:16.35pt" o:ole="">
                   <v:imagedata r:id="rId59" o:title=""/>
                 </v:shape>
-                <o:OLEObject Type="Embed" ProgID="Equation.DSMT4" ShapeID="_x0000_i1050" DrawAspect="Content" ObjectID="_1786365356" r:id="rId60"/>
+                <o:OLEObject Type="Embed" ProgID="Equation.DSMT4" ShapeID="_x0000_i1050" DrawAspect="Content" ObjectID="_1786391377" r:id="rId60"/>
               </w:object>
             </w:r>
           </w:p>
@@ -7343,7 +7343,7 @@
                 <v:shape id="_x0000_i1051" type="#_x0000_t75" style="width:79.95pt;height:16.35pt" o:ole="">
                   <v:imagedata r:id="rId61" o:title=""/>
                 </v:shape>
-                <o:OLEObject Type="Embed" ProgID="Equation.DSMT4" ShapeID="_x0000_i1051" DrawAspect="Content" ObjectID="_1786365357" r:id="rId62"/>
+                <o:OLEObject Type="Embed" ProgID="Equation.DSMT4" ShapeID="_x0000_i1051" DrawAspect="Content" ObjectID="_1786391378" r:id="rId62"/>
               </w:object>
             </w:r>
           </w:p>
@@ -7563,7 +7563,7 @@
                 <v:shape id="_x0000_i1052" type="#_x0000_t75" style="width:168.3pt;height:23.4pt" o:ole="">
                   <v:imagedata r:id="rId63" o:title=""/>
                 </v:shape>
-                <o:OLEObject Type="Embed" ProgID="Equation.DSMT4" ShapeID="_x0000_i1052" DrawAspect="Content" ObjectID="_1786365358" r:id="rId64"/>
+                <o:OLEObject Type="Embed" ProgID="Equation.DSMT4" ShapeID="_x0000_i1052" DrawAspect="Content" ObjectID="_1786391379" r:id="rId64"/>
               </w:object>
             </w:r>
           </w:p>
@@ -7681,7 +7681,7 @@
           <v:shape id="_x0000_i1053" type="#_x0000_t75" style="width:8.4pt;height:9.8pt" o:ole="">
             <v:imagedata r:id="rId65" o:title=""/>
           </v:shape>
-          <o:OLEObject Type="Embed" ProgID="Equation.DSMT4" ShapeID="_x0000_i1053" DrawAspect="Content" ObjectID="_1786365359" r:id="rId66"/>
+          <o:OLEObject Type="Embed" ProgID="Equation.DSMT4" ShapeID="_x0000_i1053" DrawAspect="Content" ObjectID="_1786391380" r:id="rId66"/>
         </w:object>
       </w:r>
       <w:r>
@@ -7698,7 +7698,7 @@
           <v:shape id="_x0000_i1054" type="#_x0000_t75" style="width:8.4pt;height:12.6pt" o:ole="">
             <v:imagedata r:id="rId67" o:title=""/>
           </v:shape>
-          <o:OLEObject Type="Embed" ProgID="Equation.DSMT4" ShapeID="_x0000_i1054" DrawAspect="Content" ObjectID="_1786365360" r:id="rId68"/>
+          <o:OLEObject Type="Embed" ProgID="Equation.DSMT4" ShapeID="_x0000_i1054" DrawAspect="Content" ObjectID="_1786391381" r:id="rId68"/>
         </w:object>
       </w:r>
       <w:r>
@@ -7922,7 +7922,7 @@
           <v:shape id="_x0000_i1055" type="#_x0000_t75" style="width:20.1pt;height:14.95pt" o:ole="">
             <v:imagedata r:id="rId69" o:title=""/>
           </v:shape>
-          <o:OLEObject Type="Embed" ProgID="Equation.DSMT4" ShapeID="_x0000_i1055" DrawAspect="Content" ObjectID="_1786365361" r:id="rId70"/>
+          <o:OLEObject Type="Embed" ProgID="Equation.DSMT4" ShapeID="_x0000_i1055" DrawAspect="Content" ObjectID="_1786391382" r:id="rId70"/>
         </w:object>
       </w:r>
       <w:r>
@@ -7960,7 +7960,7 @@
           <v:shape id="_x0000_i1056" type="#_x0000_t75" style="width:20.1pt;height:14.95pt" o:ole="">
             <v:imagedata r:id="rId71" o:title=""/>
           </v:shape>
-          <o:OLEObject Type="Embed" ProgID="Equation.DSMT4" ShapeID="_x0000_i1056" DrawAspect="Content" ObjectID="_1786365362" r:id="rId72"/>
+          <o:OLEObject Type="Embed" ProgID="Equation.DSMT4" ShapeID="_x0000_i1056" DrawAspect="Content" ObjectID="_1786391383" r:id="rId72"/>
         </w:object>
       </w:r>
       <w:r>
@@ -7977,7 +7977,7 @@
           <v:shape id="_x0000_i1057" type="#_x0000_t75" style="width:19.15pt;height:14.95pt" o:ole="">
             <v:imagedata r:id="rId73" o:title=""/>
           </v:shape>
-          <o:OLEObject Type="Embed" ProgID="Equation.DSMT4" ShapeID="_x0000_i1057" DrawAspect="Content" ObjectID="_1786365363" r:id="rId74"/>
+          <o:OLEObject Type="Embed" ProgID="Equation.DSMT4" ShapeID="_x0000_i1057" DrawAspect="Content" ObjectID="_1786391384" r:id="rId74"/>
         </w:object>
       </w:r>
       <w:r>
@@ -8026,7 +8026,7 @@
                 <v:shape id="_x0000_i1058" type="#_x0000_t75" style="width:187pt;height:64.05pt" o:ole="">
                   <v:imagedata r:id="rId75" o:title=""/>
                 </v:shape>
-                <o:OLEObject Type="Embed" ProgID="Equation.DSMT4" ShapeID="_x0000_i1058" DrawAspect="Content" ObjectID="_1786365364" r:id="rId76"/>
+                <o:OLEObject Type="Embed" ProgID="Equation.DSMT4" ShapeID="_x0000_i1058" DrawAspect="Content" ObjectID="_1786391385" r:id="rId76"/>
               </w:object>
             </w:r>
           </w:p>
@@ -8068,7 +8068,7 @@
                 <v:shape id="_x0000_i1059" type="#_x0000_t75" style="width:61.25pt;height:27.1pt" o:ole="">
                   <v:imagedata r:id="rId77" o:title=""/>
                 </v:shape>
-                <o:OLEObject Type="Embed" ProgID="Equation.DSMT4" ShapeID="_x0000_i1059" DrawAspect="Content" ObjectID="_1786365365" r:id="rId78"/>
+                <o:OLEObject Type="Embed" ProgID="Equation.DSMT4" ShapeID="_x0000_i1059" DrawAspect="Content" ObjectID="_1786391386" r:id="rId78"/>
               </w:object>
             </w:r>
           </w:p>
@@ -8112,7 +8112,7 @@
           <v:shape id="_x0000_i1060" type="#_x0000_t75" style="width:16.35pt;height:16.35pt" o:ole="">
             <v:imagedata r:id="rId79" o:title=""/>
           </v:shape>
-          <o:OLEObject Type="Embed" ProgID="Equation.DSMT4" ShapeID="_x0000_i1060" DrawAspect="Content" ObjectID="_1786365366" r:id="rId80"/>
+          <o:OLEObject Type="Embed" ProgID="Equation.DSMT4" ShapeID="_x0000_i1060" DrawAspect="Content" ObjectID="_1786391387" r:id="rId80"/>
         </w:object>
       </w:r>
       <w:r>
@@ -8181,7 +8181,7 @@
           <v:shape id="_x0000_i1061" type="#_x0000_t75" style="width:38.8pt;height:16.35pt" o:ole="">
             <v:imagedata r:id="rId81" o:title=""/>
           </v:shape>
-          <o:OLEObject Type="Embed" ProgID="Equation.DSMT4" ShapeID="_x0000_i1061" DrawAspect="Content" ObjectID="_1786365367" r:id="rId82"/>
+          <o:OLEObject Type="Embed" ProgID="Equation.DSMT4" ShapeID="_x0000_i1061" DrawAspect="Content" ObjectID="_1786391388" r:id="rId82"/>
         </w:object>
       </w:r>
       <w:r>
@@ -8198,7 +8198,7 @@
           <v:shape id="_x0000_i1062" type="#_x0000_t75" style="width:22.9pt;height:16.35pt" o:ole="">
             <v:imagedata r:id="rId83" o:title=""/>
           </v:shape>
-          <o:OLEObject Type="Embed" ProgID="Equation.DSMT4" ShapeID="_x0000_i1062" DrawAspect="Content" ObjectID="_1786365368" r:id="rId84"/>
+          <o:OLEObject Type="Embed" ProgID="Equation.DSMT4" ShapeID="_x0000_i1062" DrawAspect="Content" ObjectID="_1786391389" r:id="rId84"/>
         </w:object>
       </w:r>
       <w:r>
@@ -8238,7 +8238,7 @@
           <v:shape id="_x0000_i1063" type="#_x0000_t75" style="width:20.1pt;height:14.95pt" o:ole="">
             <v:imagedata r:id="rId85" o:title=""/>
           </v:shape>
-          <o:OLEObject Type="Embed" ProgID="Equation.DSMT4" ShapeID="_x0000_i1063" DrawAspect="Content" ObjectID="_1786365369" r:id="rId86"/>
+          <o:OLEObject Type="Embed" ProgID="Equation.DSMT4" ShapeID="_x0000_i1063" DrawAspect="Content" ObjectID="_1786391390" r:id="rId86"/>
         </w:object>
       </w:r>
       <w:r>
@@ -8299,7 +8299,7 @@
                 <v:shape id="_x0000_i1064" type="#_x0000_t75" style="width:66.85pt;height:16.35pt" o:ole="">
                   <v:imagedata r:id="rId87" o:title=""/>
                 </v:shape>
-                <o:OLEObject Type="Embed" ProgID="Equation.DSMT4" ShapeID="_x0000_i1064" DrawAspect="Content" ObjectID="_1786365370" r:id="rId88"/>
+                <o:OLEObject Type="Embed" ProgID="Equation.DSMT4" ShapeID="_x0000_i1064" DrawAspect="Content" ObjectID="_1786391391" r:id="rId88"/>
               </w:object>
             </w:r>
           </w:p>
@@ -8359,7 +8359,7 @@
                 <v:shape id="_x0000_i1065" type="#_x0000_t75" style="width:218.35pt;height:332.9pt" o:ole="">
                   <v:imagedata r:id="rId89" o:title=""/>
                 </v:shape>
-                <o:OLEObject Type="Embed" ProgID="Equation.DSMT4" ShapeID="_x0000_i1065" DrawAspect="Content" ObjectID="_1786365371" r:id="rId90"/>
+                <o:OLEObject Type="Embed" ProgID="Equation.DSMT4" ShapeID="_x0000_i1065" DrawAspect="Content" ObjectID="_1786391392" r:id="rId90"/>
               </w:object>
             </w:r>
           </w:p>
@@ -8439,7 +8439,7 @@
         <w:tblLook w:val="04A0" w:firstRow="1" w:lastRow="0" w:firstColumn="1" w:lastColumn="0" w:noHBand="0" w:noVBand="1"/>
       </w:tblPr>
       <w:tblGrid>
-        <w:gridCol w:w="4512"/>
+        <w:gridCol w:w="4508"/>
         <w:gridCol w:w="550"/>
       </w:tblGrid>
       <w:tr>
@@ -8461,7 +8461,7 @@
                 <v:shape id="_x0000_i1066" type="#_x0000_t75" style="width:64.05pt;height:15.45pt" o:ole="">
                   <v:imagedata r:id="rId91" o:title=""/>
                 </v:shape>
-                <o:OLEObject Type="Embed" ProgID="Equation.DSMT4" ShapeID="_x0000_i1066" DrawAspect="Content" ObjectID="_1786365372" r:id="rId92"/>
+                <o:OLEObject Type="Embed" ProgID="Equation.DSMT4" ShapeID="_x0000_i1066" DrawAspect="Content" ObjectID="_1786391393" r:id="rId92"/>
               </w:object>
             </w:r>
           </w:p>
@@ -8506,7 +8506,7 @@
                 <v:shape id="_x0000_i1067" type="#_x0000_t75" style="width:214.6pt;height:149.15pt" o:ole="">
                   <v:imagedata r:id="rId93" o:title=""/>
                 </v:shape>
-                <o:OLEObject Type="Embed" ProgID="Equation.DSMT4" ShapeID="_x0000_i1067" DrawAspect="Content" ObjectID="_1786365373" r:id="rId94"/>
+                <o:OLEObject Type="Embed" ProgID="Equation.DSMT4" ShapeID="_x0000_i1067" DrawAspect="Content" ObjectID="_1786391394" r:id="rId94"/>
               </w:object>
             </w:r>
           </w:p>
@@ -8559,7 +8559,7 @@
           <v:shape id="_x0000_i1068" type="#_x0000_t75" style="width:10.75pt;height:14.95pt" o:ole="">
             <v:imagedata r:id="rId95" o:title=""/>
           </v:shape>
-          <o:OLEObject Type="Embed" ProgID="Equation.DSMT4" ShapeID="_x0000_i1068" DrawAspect="Content" ObjectID="_1786365374" r:id="rId96"/>
+          <o:OLEObject Type="Embed" ProgID="Equation.DSMT4" ShapeID="_x0000_i1068" DrawAspect="Content" ObjectID="_1786391395" r:id="rId96"/>
         </w:object>
       </w:r>
       <w:r>
@@ -8630,7 +8630,7 @@
           <v:shape id="_x0000_i1069" type="#_x0000_t75" style="width:18.25pt;height:16.35pt" o:ole="">
             <v:imagedata r:id="rId97" o:title=""/>
           </v:shape>
-          <o:OLEObject Type="Embed" ProgID="Equation.DSMT4" ShapeID="_x0000_i1069" DrawAspect="Content" ObjectID="_1786365375" r:id="rId98"/>
+          <o:OLEObject Type="Embed" ProgID="Equation.DSMT4" ShapeID="_x0000_i1069" DrawAspect="Content" ObjectID="_1786391396" r:id="rId98"/>
         </w:object>
       </w:r>
     </w:p>
@@ -8693,7 +8693,7 @@
           <v:shape id="_x0000_i1070" type="#_x0000_t75" style="width:20.1pt;height:14.95pt" o:ole="">
             <v:imagedata r:id="rId85" o:title=""/>
           </v:shape>
-          <o:OLEObject Type="Embed" ProgID="Equation.DSMT4" ShapeID="_x0000_i1070" DrawAspect="Content" ObjectID="_1786365376" r:id="rId99"/>
+          <o:OLEObject Type="Embed" ProgID="Equation.DSMT4" ShapeID="_x0000_i1070" DrawAspect="Content" ObjectID="_1786391397" r:id="rId99"/>
         </w:object>
       </w:r>
       <w:r>
@@ -8748,7 +8748,7 @@
                 <v:shape id="_x0000_i1071" type="#_x0000_t75" style="width:147.25pt;height:98.65pt" o:ole="">
                   <v:imagedata r:id="rId100" o:title=""/>
                 </v:shape>
-                <o:OLEObject Type="Embed" ProgID="Equation.DSMT4" ShapeID="_x0000_i1071" DrawAspect="Content" ObjectID="_1786365377" r:id="rId101"/>
+                <o:OLEObject Type="Embed" ProgID="Equation.DSMT4" ShapeID="_x0000_i1071" DrawAspect="Content" ObjectID="_1786391398" r:id="rId101"/>
               </w:object>
             </w:r>
           </w:p>
@@ -8812,7 +8812,7 @@
           <v:shape id="_x0000_i1072" type="#_x0000_t75" style="width:31.3pt;height:14.05pt" o:ole="">
             <v:imagedata r:id="rId102" o:title=""/>
           </v:shape>
-          <o:OLEObject Type="Embed" ProgID="Equation.DSMT4" ShapeID="_x0000_i1072" DrawAspect="Content" ObjectID="_1786365378" r:id="rId103"/>
+          <o:OLEObject Type="Embed" ProgID="Equation.DSMT4" ShapeID="_x0000_i1072" DrawAspect="Content" ObjectID="_1786391399" r:id="rId103"/>
         </w:object>
       </w:r>
       <w:r>
@@ -8829,7 +8829,7 @@
           <v:shape id="_x0000_i1073" type="#_x0000_t75" style="width:23.4pt;height:12.6pt" o:ole="">
             <v:imagedata r:id="rId104" o:title=""/>
           </v:shape>
-          <o:OLEObject Type="Embed" ProgID="Equation.DSMT4" ShapeID="_x0000_i1073" DrawAspect="Content" ObjectID="_1786365379" r:id="rId105"/>
+          <o:OLEObject Type="Embed" ProgID="Equation.DSMT4" ShapeID="_x0000_i1073" DrawAspect="Content" ObjectID="_1786391400" r:id="rId105"/>
         </w:object>
       </w:r>
       <w:r>
@@ -8866,7 +8866,7 @@
           <v:shape id="_x0000_i1074" type="#_x0000_t75" style="width:39.25pt;height:14.95pt" o:ole="">
             <v:imagedata r:id="rId106" o:title=""/>
           </v:shape>
-          <o:OLEObject Type="Embed" ProgID="Equation.DSMT4" ShapeID="_x0000_i1074" DrawAspect="Content" ObjectID="_1786365380" r:id="rId107"/>
+          <o:OLEObject Type="Embed" ProgID="Equation.DSMT4" ShapeID="_x0000_i1074" DrawAspect="Content" ObjectID="_1786391401" r:id="rId107"/>
         </w:object>
       </w:r>
       <w:r>
@@ -8909,7 +8909,7 @@
           <v:shape id="_x0000_i1075" type="#_x0000_t75" style="width:18.25pt;height:14.95pt" o:ole="">
             <v:imagedata r:id="rId108" o:title=""/>
           </v:shape>
-          <o:OLEObject Type="Embed" ProgID="Equation.DSMT4" ShapeID="_x0000_i1075" DrawAspect="Content" ObjectID="_1786365381" r:id="rId109"/>
+          <o:OLEObject Type="Embed" ProgID="Equation.DSMT4" ShapeID="_x0000_i1075" DrawAspect="Content" ObjectID="_1786391402" r:id="rId109"/>
         </w:object>
       </w:r>
       <w:r>
@@ -8932,7 +8932,7 @@
           <v:shape id="_x0000_i1076" type="#_x0000_t75" style="width:63.6pt;height:14.95pt" o:ole="">
             <v:imagedata r:id="rId110" o:title=""/>
           </v:shape>
-          <o:OLEObject Type="Embed" ProgID="Equation.DSMT4" ShapeID="_x0000_i1076" DrawAspect="Content" ObjectID="_1786365382" r:id="rId111"/>
+          <o:OLEObject Type="Embed" ProgID="Equation.DSMT4" ShapeID="_x0000_i1076" DrawAspect="Content" ObjectID="_1786391403" r:id="rId111"/>
         </w:object>
       </w:r>
       <w:r>
@@ -8949,7 +8949,7 @@
           <v:shape id="_x0000_i1077" type="#_x0000_t75" style="width:19.15pt;height:14.95pt" o:ole="">
             <v:imagedata r:id="rId112" o:title=""/>
           </v:shape>
-          <o:OLEObject Type="Embed" ProgID="Equation.DSMT4" ShapeID="_x0000_i1077" DrawAspect="Content" ObjectID="_1786365383" r:id="rId113"/>
+          <o:OLEObject Type="Embed" ProgID="Equation.DSMT4" ShapeID="_x0000_i1077" DrawAspect="Content" ObjectID="_1786391404" r:id="rId113"/>
         </w:object>
       </w:r>
       <w:r>
@@ -8966,7 +8966,7 @@
           <v:shape id="_x0000_i1078" type="#_x0000_t75" style="width:20.1pt;height:14.95pt" o:ole="">
             <v:imagedata r:id="rId114" o:title=""/>
           </v:shape>
-          <o:OLEObject Type="Embed" ProgID="Equation.DSMT4" ShapeID="_x0000_i1078" DrawAspect="Content" ObjectID="_1786365384" r:id="rId115"/>
+          <o:OLEObject Type="Embed" ProgID="Equation.DSMT4" ShapeID="_x0000_i1078" DrawAspect="Content" ObjectID="_1786391405" r:id="rId115"/>
         </w:object>
       </w:r>
       <w:r>
@@ -9259,7 +9259,7 @@
                 <v:shape id="_x0000_i1079" type="#_x0000_t75" style="width:47.7pt;height:14.95pt" o:ole="">
                   <v:imagedata r:id="rId116" o:title=""/>
                 </v:shape>
-                <o:OLEObject Type="Embed" ProgID="Equation.DSMT4" ShapeID="_x0000_i1079" DrawAspect="Content" ObjectID="_1786365385" r:id="rId117"/>
+                <o:OLEObject Type="Embed" ProgID="Equation.DSMT4" ShapeID="_x0000_i1079" DrawAspect="Content" ObjectID="_1786391406" r:id="rId117"/>
               </w:object>
             </w:r>
           </w:p>
@@ -9325,7 +9325,7 @@
           <v:shape id="_x0000_i1080" type="#_x0000_t75" style="width:24.3pt;height:12.15pt" o:ole="">
             <v:imagedata r:id="rId118" o:title=""/>
           </v:shape>
-          <o:OLEObject Type="Embed" ProgID="Equation.DSMT4" ShapeID="_x0000_i1080" DrawAspect="Content" ObjectID="_1786365386" r:id="rId119"/>
+          <o:OLEObject Type="Embed" ProgID="Equation.DSMT4" ShapeID="_x0000_i1080" DrawAspect="Content" ObjectID="_1786391407" r:id="rId119"/>
         </w:object>
       </w:r>
       <w:r>
@@ -9356,7 +9356,7 @@
           <v:shape id="_x0000_i1081" type="#_x0000_t75" style="width:24.3pt;height:14.95pt" o:ole="">
             <v:imagedata r:id="rId120" o:title=""/>
           </v:shape>
-          <o:OLEObject Type="Embed" ProgID="Equation.DSMT4" ShapeID="_x0000_i1081" DrawAspect="Content" ObjectID="_1786365387" r:id="rId121"/>
+          <o:OLEObject Type="Embed" ProgID="Equation.DSMT4" ShapeID="_x0000_i1081" DrawAspect="Content" ObjectID="_1786391408" r:id="rId121"/>
         </w:object>
       </w:r>
       <w:r>
@@ -9394,7 +9394,7 @@
                 <v:shape id="_x0000_i1082" type="#_x0000_t75" style="width:64.05pt;height:17.3pt" o:ole="">
                   <v:imagedata r:id="rId122" o:title=""/>
                 </v:shape>
-                <o:OLEObject Type="Embed" ProgID="Equation.DSMT4" ShapeID="_x0000_i1082" DrawAspect="Content" ObjectID="_1786365388" r:id="rId123"/>
+                <o:OLEObject Type="Embed" ProgID="Equation.DSMT4" ShapeID="_x0000_i1082" DrawAspect="Content" ObjectID="_1786391409" r:id="rId123"/>
               </w:object>
             </w:r>
           </w:p>
@@ -9471,7 +9471,7 @@
           <v:shape id="_x0000_i1083" type="#_x0000_t75" style="width:17.3pt;height:14.95pt" o:ole="">
             <v:imagedata r:id="rId124" o:title=""/>
           </v:shape>
-          <o:OLEObject Type="Embed" ProgID="Equation.DSMT4" ShapeID="_x0000_i1083" DrawAspect="Content" ObjectID="_1786365389" r:id="rId125"/>
+          <o:OLEObject Type="Embed" ProgID="Equation.DSMT4" ShapeID="_x0000_i1083" DrawAspect="Content" ObjectID="_1786391410" r:id="rId125"/>
         </w:object>
       </w:r>
       <w:r>
@@ -9502,7 +9502,7 @@
           <v:shape id="_x0000_i1084" type="#_x0000_t75" style="width:12.6pt;height:14.95pt" o:ole="">
             <v:imagedata r:id="rId126" o:title=""/>
           </v:shape>
-          <o:OLEObject Type="Embed" ProgID="Equation.DSMT4" ShapeID="_x0000_i1084" DrawAspect="Content" ObjectID="_1786365390" r:id="rId127"/>
+          <o:OLEObject Type="Embed" ProgID="Equation.DSMT4" ShapeID="_x0000_i1084" DrawAspect="Content" ObjectID="_1786391411" r:id="rId127"/>
         </w:object>
       </w:r>
       <w:r>
@@ -9555,7 +9555,7 @@
                 <v:shape id="_x0000_i1085" type="#_x0000_t75" style="width:173.45pt;height:47.7pt" o:ole="">
                   <v:imagedata r:id="rId128" o:title=""/>
                 </v:shape>
-                <o:OLEObject Type="Embed" ProgID="Equation.DSMT4" ShapeID="_x0000_i1085" DrawAspect="Content" ObjectID="_1786365391" r:id="rId129"/>
+                <o:OLEObject Type="Embed" ProgID="Equation.DSMT4" ShapeID="_x0000_i1085" DrawAspect="Content" ObjectID="_1786391412" r:id="rId129"/>
               </w:object>
             </w:r>
           </w:p>
@@ -9619,7 +9619,7 @@
           <v:shape id="_x0000_i1086" type="#_x0000_t75" style="width:17.3pt;height:15.45pt" o:ole="">
             <v:imagedata r:id="rId130" o:title=""/>
           </v:shape>
-          <o:OLEObject Type="Embed" ProgID="Equation.DSMT4" ShapeID="_x0000_i1086" DrawAspect="Content" ObjectID="_1786365392" r:id="rId131"/>
+          <o:OLEObject Type="Embed" ProgID="Equation.DSMT4" ShapeID="_x0000_i1086" DrawAspect="Content" ObjectID="_1786391413" r:id="rId131"/>
         </w:object>
       </w:r>
       <w:r>
@@ -9636,7 +9636,7 @@
           <v:shape id="_x0000_i1087" type="#_x0000_t75" style="width:12.6pt;height:15.45pt" o:ole="">
             <v:imagedata r:id="rId132" o:title=""/>
           </v:shape>
-          <o:OLEObject Type="Embed" ProgID="Equation.DSMT4" ShapeID="_x0000_i1087" DrawAspect="Content" ObjectID="_1786365393" r:id="rId133"/>
+          <o:OLEObject Type="Embed" ProgID="Equation.DSMT4" ShapeID="_x0000_i1087" DrawAspect="Content" ObjectID="_1786391414" r:id="rId133"/>
         </w:object>
       </w:r>
       <w:r>
@@ -9702,7 +9702,7 @@
                 <v:shape id="_x0000_i1088" type="#_x0000_t75" style="width:171.1pt;height:50.05pt" o:ole="">
                   <v:imagedata r:id="rId134" o:title=""/>
                 </v:shape>
-                <o:OLEObject Type="Embed" ProgID="Equation.DSMT4" ShapeID="_x0000_i1088" DrawAspect="Content" ObjectID="_1786365394" r:id="rId135"/>
+                <o:OLEObject Type="Embed" ProgID="Equation.DSMT4" ShapeID="_x0000_i1088" DrawAspect="Content" ObjectID="_1786391415" r:id="rId135"/>
               </w:object>
             </w:r>
           </w:p>
@@ -9782,7 +9782,7 @@
                 <v:shape id="_x0000_i1089" type="#_x0000_t75" style="width:172.05pt;height:29.9pt" o:ole="">
                   <v:imagedata r:id="rId136" o:title=""/>
                 </v:shape>
-                <o:OLEObject Type="Embed" ProgID="Equation.DSMT4" ShapeID="_x0000_i1089" DrawAspect="Content" ObjectID="_1786365395" r:id="rId137"/>
+                <o:OLEObject Type="Embed" ProgID="Equation.DSMT4" ShapeID="_x0000_i1089" DrawAspect="Content" ObjectID="_1786391416" r:id="rId137"/>
               </w:object>
             </w:r>
             <w:bookmarkEnd w:id="0"/>
@@ -9835,7 +9835,7 @@
           <v:shape id="_x0000_i1090" type="#_x0000_t75" style="width:16.85pt;height:14.95pt" o:ole="">
             <v:imagedata r:id="rId138" o:title=""/>
           </v:shape>
-          <o:OLEObject Type="Embed" ProgID="Equation.DSMT4" ShapeID="_x0000_i1090" DrawAspect="Content" ObjectID="_1786365396" r:id="rId139"/>
+          <o:OLEObject Type="Embed" ProgID="Equation.DSMT4" ShapeID="_x0000_i1090" DrawAspect="Content" ObjectID="_1786391417" r:id="rId139"/>
         </w:object>
       </w:r>
       <w:r>
@@ -9870,7 +9870,7 @@
           <v:shape id="_x0000_i1091" type="#_x0000_t75" style="width:16.85pt;height:14.95pt" o:ole="">
             <v:imagedata r:id="rId140" o:title=""/>
           </v:shape>
-          <o:OLEObject Type="Embed" ProgID="Equation.DSMT4" ShapeID="_x0000_i1091" DrawAspect="Content" ObjectID="_1786365397" r:id="rId141"/>
+          <o:OLEObject Type="Embed" ProgID="Equation.DSMT4" ShapeID="_x0000_i1091" DrawAspect="Content" ObjectID="_1786391418" r:id="rId141"/>
         </w:object>
       </w:r>
       <w:r>
@@ -9901,7 +9901,7 @@
           <v:shape id="_x0000_i1092" type="#_x0000_t75" style="width:17.3pt;height:15.45pt" o:ole="">
             <v:imagedata r:id="rId130" o:title=""/>
           </v:shape>
-          <o:OLEObject Type="Embed" ProgID="Equation.DSMT4" ShapeID="_x0000_i1092" DrawAspect="Content" ObjectID="_1786365398" r:id="rId142"/>
+          <o:OLEObject Type="Embed" ProgID="Equation.DSMT4" ShapeID="_x0000_i1092" DrawAspect="Content" ObjectID="_1786391419" r:id="rId142"/>
         </w:object>
       </w:r>
       <w:r>
@@ -9969,7 +9969,7 @@
           <v:shape id="_x0000_i1093" type="#_x0000_t75" style="width:17.3pt;height:14.5pt" o:ole="">
             <v:imagedata r:id="rId143" o:title=""/>
           </v:shape>
-          <o:OLEObject Type="Embed" ProgID="Equation.DSMT4" ShapeID="_x0000_i1093" DrawAspect="Content" ObjectID="_1786365399" r:id="rId144"/>
+          <o:OLEObject Type="Embed" ProgID="Equation.DSMT4" ShapeID="_x0000_i1093" DrawAspect="Content" ObjectID="_1786391420" r:id="rId144"/>
         </w:object>
       </w:r>
       <w:r>
@@ -10109,7 +10109,7 @@
                 <v:shape id="_x0000_i1094" type="#_x0000_t75" style="width:74.8pt;height:16.35pt" o:ole="">
                   <v:imagedata r:id="rId145" o:title=""/>
                 </v:shape>
-                <o:OLEObject Type="Embed" ProgID="Equation.DSMT4" ShapeID="_x0000_i1094" DrawAspect="Content" ObjectID="_1786365400" r:id="rId146"/>
+                <o:OLEObject Type="Embed" ProgID="Equation.DSMT4" ShapeID="_x0000_i1094" DrawAspect="Content" ObjectID="_1786391421" r:id="rId146"/>
               </w:object>
             </w:r>
           </w:p>
@@ -10240,11 +10240,11 @@
               <w:rPr>
                 <w:position w:val="-12"/>
               </w:rPr>
-              <w:object w:dxaOrig="2240" w:dyaOrig="320" w14:anchorId="1E60F980">
-                <v:shape id="_x0000_i1095" type="#_x0000_t75" style="width:111.75pt;height:16.35pt" o:ole="">
+              <w:object w:dxaOrig="2220" w:dyaOrig="320" w14:anchorId="1E60F980">
+                <v:shape id="_x0000_i1102" type="#_x0000_t75" style="width:110.8pt;height:16.35pt" o:ole="">
                   <v:imagedata r:id="rId147" o:title=""/>
                 </v:shape>
-                <o:OLEObject Type="Embed" ProgID="Equation.DSMT4" ShapeID="_x0000_i1095" DrawAspect="Content" ObjectID="_1786365401" r:id="rId148"/>
+                <o:OLEObject Type="Embed" ProgID="Equation.DSMT4" ShapeID="_x0000_i1102" DrawAspect="Content" ObjectID="_1786391422" r:id="rId148"/>
               </w:object>
             </w:r>
           </w:p>
@@ -10296,7 +10296,7 @@
           <v:shape id="_x0000_i1096" type="#_x0000_t75" style="width:12.15pt;height:10.75pt" o:ole="">
             <v:imagedata r:id="rId149" o:title=""/>
           </v:shape>
-          <o:OLEObject Type="Embed" ProgID="Equation.DSMT4" ShapeID="_x0000_i1096" DrawAspect="Content" ObjectID="_1786365402" r:id="rId150"/>
+          <o:OLEObject Type="Embed" ProgID="Equation.DSMT4" ShapeID="_x0000_i1096" DrawAspect="Content" ObjectID="_1786391423" r:id="rId150"/>
         </w:object>
       </w:r>
       <w:r>
@@ -10359,7 +10359,7 @@
           <v:shape id="_x0000_i1097" type="#_x0000_t75" style="width:17.3pt;height:14.95pt" o:ole="">
             <v:imagedata r:id="rId151" o:title=""/>
           </v:shape>
-          <o:OLEObject Type="Embed" ProgID="Equation.DSMT4" ShapeID="_x0000_i1097" DrawAspect="Content" ObjectID="_1786365403" r:id="rId152"/>
+          <o:OLEObject Type="Embed" ProgID="Equation.DSMT4" ShapeID="_x0000_i1097" DrawAspect="Content" ObjectID="_1786391424" r:id="rId152"/>
         </w:object>
       </w:r>
       <w:r>
@@ -10395,10 +10395,10 @@
                 <w:position w:val="-134"/>
               </w:rPr>
               <w:object w:dxaOrig="3440" w:dyaOrig="2780" w14:anchorId="1E238A5F">
-                <v:shape id="_x0000_i1113" type="#_x0000_t75" style="width:155.7pt;height:125.3pt" o:ole="">
+                <v:shape id="_x0000_i1104" type="#_x0000_t75" style="width:155.7pt;height:125.3pt" o:ole="">
                   <v:imagedata r:id="rId153" o:title=""/>
                 </v:shape>
-                <o:OLEObject Type="Embed" ProgID="Equation.DSMT4" ShapeID="_x0000_i1113" DrawAspect="Content" ObjectID="_1786365404" r:id="rId154"/>
+                <o:OLEObject Type="Embed" ProgID="Equation.DSMT4" ShapeID="_x0000_i1104" DrawAspect="Content" ObjectID="_1786391425" r:id="rId154"/>
               </w:object>
             </w:r>
           </w:p>
@@ -10489,9 +10489,6 @@
       <w:pPr>
         <w:pStyle w:val="Body"/>
         <w:ind w:firstLine="0"/>
-        <w:rPr>
-          <w:rFonts w:hint="eastAsia"/>
-        </w:rPr>
       </w:pPr>
       <w:r>
         <w:rPr>
@@ -10515,74 +10512,62 @@
         <w:rPr>
           <w:rFonts w:hint="eastAsia"/>
         </w:rPr>
+        <w:t xml:space="preserve">To achieve this </w:t>
+      </w:r>
+      <w:r>
+        <w:t>momentum</w:t>
+      </w:r>
+      <w:r>
+        <w:rPr>
+          <w:rFonts w:hint="eastAsia"/>
+        </w:rPr>
+        <w:t>, t</w:t>
+      </w:r>
+      <w:r>
+        <w:rPr>
+          <w:rFonts w:hint="eastAsia"/>
+        </w:rPr>
+        <w:t>he vehicle utilizes both steering and torque distribution.</w:t>
+      </w:r>
+      <w:r>
+        <w:rPr>
+          <w:rFonts w:hint="eastAsia"/>
+        </w:rPr>
+        <w:t xml:space="preserve"> </w:t>
+      </w:r>
+      <w:r>
         <w:t>T</w:t>
       </w:r>
       <w:r>
         <w:rPr>
           <w:rFonts w:hint="eastAsia"/>
         </w:rPr>
-        <w:t xml:space="preserve">o achieve this </w:t>
-      </w:r>
-      <w:r>
-        <w:t>momentum</w:t>
-      </w:r>
-      <w:r>
-        <w:rPr>
-          <w:rFonts w:hint="eastAsia"/>
-        </w:rPr>
-        <w:t>, t</w:t>
-      </w:r>
-      <w:r>
-        <w:rPr>
-          <w:rFonts w:hint="eastAsia"/>
-        </w:rPr>
-        <w:t>he vehicle utilizes both steering and torque distribution.</w:t>
-      </w:r>
-      <w:r>
-        <w:rPr>
-          <w:rFonts w:hint="eastAsia"/>
-        </w:rPr>
+        <w:t xml:space="preserve">he </w:t>
+      </w:r>
+      <w:r>
+        <w:rPr>
+          <w:rFonts w:hint="eastAsia"/>
+        </w:rPr>
+        <w:t>ratio</w:t>
+      </w:r>
+      <w:r>
+        <w:rPr>
+          <w:rFonts w:hint="eastAsia"/>
+        </w:rPr>
+        <w:t xml:space="preserve"> of torque distribution can be calculated by optimization-based control-allocation to achieve </w:t>
+      </w:r>
+      <w:r>
+        <w:t xml:space="preserve">a </w:t>
+      </w:r>
+      <w:r>
+        <w:rPr>
+          <w:rFonts w:hint="eastAsia"/>
+        </w:rPr>
+        <w:t>specific</w:t>
+      </w:r>
+      <w:r>
         <w:t xml:space="preserve"> </w:t>
       </w:r>
-      <w:r>
-        <w:t>T</w:t>
-      </w:r>
-      <w:r>
-        <w:rPr>
-          <w:rFonts w:hint="eastAsia"/>
-        </w:rPr>
-        <w:t xml:space="preserve">he </w:t>
-      </w:r>
-      <w:r>
-        <w:rPr>
-          <w:rFonts w:hint="eastAsia"/>
-        </w:rPr>
-        <w:t>ratio</w:t>
-      </w:r>
-      <w:r>
-        <w:rPr>
-          <w:rFonts w:hint="eastAsia"/>
-        </w:rPr>
-        <w:t xml:space="preserve"> of torque distribution can be calculated by </w:t>
-      </w:r>
-      <w:r>
-        <w:rPr>
-          <w:rFonts w:hint="eastAsia"/>
-        </w:rPr>
-        <w:t xml:space="preserve">optimization-based control-allocation to achieve </w:t>
-      </w:r>
-      <w:r>
-        <w:t xml:space="preserve">a </w:t>
-      </w:r>
-      <w:r>
-        <w:rPr>
-          <w:rFonts w:hint="eastAsia"/>
-        </w:rPr>
-        <w:t>specific</w:t>
-      </w:r>
-      <w:r>
-        <w:t xml:space="preserve"> </w:t>
-      </w:r>
       <w:proofErr w:type="gramStart"/>
       <w:r>
         <w:t>purpose</w:t>
@@ -10612,13 +10597,7 @@
         <w:rPr>
           <w:rFonts w:hint="eastAsia"/>
         </w:rPr>
-        <w:t xml:space="preserve"> et al., 2013)</w:t>
-      </w:r>
-      <w:r>
-        <w:rPr>
-          <w:rFonts w:hint="eastAsia"/>
-        </w:rPr>
-        <w:t xml:space="preserve"> or </w:t>
+        <w:t xml:space="preserve"> et al., 2013) or </w:t>
       </w:r>
       <w:r>
         <w:rPr>
@@ -10654,19 +10633,7 @@
         <w:rPr>
           <w:rFonts w:hint="eastAsia"/>
         </w:rPr>
-        <w:t xml:space="preserve"> applying </w:t>
-      </w:r>
-      <w:r>
-        <w:rPr>
-          <w:rFonts w:hint="eastAsia"/>
-        </w:rPr>
-        <w:t>optimization-based control-allocation</w:t>
-      </w:r>
-      <w:r>
-        <w:rPr>
-          <w:rFonts w:hint="eastAsia"/>
-        </w:rPr>
-        <w:t xml:space="preserve"> can </w:t>
+        <w:t xml:space="preserve"> applying optimization-based control-allocation can </w:t>
       </w:r>
       <w:proofErr w:type="spellStart"/>
       <w:r>
@@ -10827,10 +10794,10 @@
                 <w:position w:val="-12"/>
               </w:rPr>
               <w:object w:dxaOrig="1620" w:dyaOrig="320" w14:anchorId="49D7BBEA">
-                <v:shape id="_x0000_i1122" type="#_x0000_t75" style="width:80.9pt;height:16.35pt" o:ole="">
+                <v:shape id="_x0000_i1099" type="#_x0000_t75" style="width:80.9pt;height:16.35pt" o:ole="">
                   <v:imagedata r:id="rId155" o:title=""/>
                 </v:shape>
-                <o:OLEObject Type="Embed" ProgID="Equation.DSMT4" ShapeID="_x0000_i1122" DrawAspect="Content" ObjectID="_1786365405" r:id="rId156"/>
+                <o:OLEObject Type="Embed" ProgID="Equation.DSMT4" ShapeID="_x0000_i1099" DrawAspect="Content" ObjectID="_1786391426" r:id="rId156"/>
               </w:object>
             </w:r>
           </w:p>
@@ -10873,9 +10840,6 @@
       <w:pPr>
         <w:pStyle w:val="Body"/>
         <w:ind w:firstLine="0"/>
-        <w:rPr>
-          <w:rFonts w:hint="eastAsia"/>
-        </w:rPr>
       </w:pPr>
     </w:p>
     <w:p>
@@ -10903,10 +10867,10 @@
           <w:position w:val="-12"/>
         </w:rPr>
         <w:object w:dxaOrig="460" w:dyaOrig="320" w14:anchorId="0A2DCB6F">
-          <v:shape id="_x0000_i1126" type="#_x0000_t75" style="width:23.4pt;height:15.45pt" o:ole="">
+          <v:shape id="_x0000_i1100" type="#_x0000_t75" style="width:23.4pt;height:15.45pt" o:ole="">
             <v:imagedata r:id="rId157" o:title=""/>
           </v:shape>
-          <o:OLEObject Type="Embed" ProgID="Equation.DSMT4" ShapeID="_x0000_i1126" DrawAspect="Content" ObjectID="_1786365406" r:id="rId158"/>
+          <o:OLEObject Type="Embed" ProgID="Equation.DSMT4" ShapeID="_x0000_i1100" DrawAspect="Content" ObjectID="_1786391427" r:id="rId158"/>
         </w:object>
       </w:r>
       <w:r>
@@ -11521,9 +11485,6 @@
     <w:p>
       <w:pPr>
         <w:pStyle w:val="Reference"/>
-        <w:rPr>
-          <w:rFonts w:hint="eastAsia"/>
-        </w:rPr>
       </w:pPr>
       <w:r>
         <w:rPr>
@@ -14161,6 +14122,7 @@
   <w:style w:type="character" w:default="1" w:styleId="a1">
     <w:name w:val="Default Paragraph Font"/>
     <w:uiPriority w:val="1"/>
+    <w:semiHidden/>
     <w:unhideWhenUsed/>
   </w:style>
   <w:style w:type="table" w:default="1" w:styleId="a2">

</xml_diff>